<commit_message>
Added comments to Question 2
</commit_message>
<xml_diff>
--- a/IMY 310 P1 Project Plan Question 2.docx
+++ b/IMY 310 P1 Project Plan Question 2.docx
@@ -21,15 +21,7 @@
         <w:t xml:space="preserve"> travel goals are fully satisfied. In this space the general need is for the user to plan a trip that suites them. But these users have different intentions when they commence on such a trip such as business trips, holidays, sightseeing, etc.</w:t>
       </w:r>
       <w:r>
-        <w:t xml:space="preserve"> The </w:t>
-      </w:r>
-      <w:proofErr w:type="gramStart"/>
-      <w:r>
-        <w:t>ultimate goal</w:t>
-      </w:r>
-      <w:proofErr w:type="gramEnd"/>
-      <w:r>
-        <w:t xml:space="preserve"> of such an application is to create a platform in which users are capable of planning an efficient trip that coordinates with their trip intentions.</w:t>
+        <w:t xml:space="preserve"> The ultimate goal of such an application is to create a platform in which users are capable of planning an efficient trip that coordinates with their trip intentions.</w:t>
       </w:r>
     </w:p>
     <w:p>
@@ -149,8 +141,16 @@
       <w:r>
         <w:t xml:space="preserve"> be added such that these needs are </w:t>
       </w:r>
+      <w:commentRangeStart w:id="0"/>
       <w:r>
         <w:t>considered</w:t>
+      </w:r>
+      <w:commentRangeEnd w:id="0"/>
+      <w:r>
+        <w:rPr>
+          <w:rStyle w:val="CommentReference"/>
+        </w:rPr>
+        <w:commentReference w:id="0"/>
       </w:r>
       <w:r>
         <w:t>.</w:t>
@@ -365,15 +365,7 @@
       </w:pPr>
       <w:r>
         <w:lastRenderedPageBreak/>
-        <w:t xml:space="preserve">Once again developers are often focused on single aspect when it comes to these applications and the trip is not </w:t>
-      </w:r>
-      <w:proofErr w:type="gramStart"/>
-      <w:r>
-        <w:t>designed as a whole</w:t>
-      </w:r>
-      <w:proofErr w:type="gramEnd"/>
-      <w:r>
-        <w:t>. Because only one aspect of the transport mode is considered there is no opportunity for users to make comparisons between different transportation options.</w:t>
+        <w:t>Once again developers are often focused on single aspect when it comes to these applications and the trip is not designed as a whole. Because only one aspect of the transport mode is considered there is no opportunity for users to make comparisons between different transportation options.</w:t>
       </w:r>
     </w:p>
     <w:p>
@@ -641,11 +633,27 @@
       <w:r>
         <w:t>.</w:t>
       </w:r>
+      <w:commentRangeStart w:id="1"/>
+      <w:commentRangeStart w:id="2"/>
       <w:r>
         <w:softHyphen/>
       </w:r>
       <w:r>
         <w:softHyphen/>
+      </w:r>
+      <w:commentRangeEnd w:id="1"/>
+      <w:commentRangeEnd w:id="2"/>
+      <w:r>
+        <w:rPr>
+          <w:rStyle w:val="CommentReference"/>
+        </w:rPr>
+        <w:commentReference w:id="2"/>
+      </w:r>
+      <w:r>
+        <w:rPr>
+          <w:rStyle w:val="CommentReference"/>
+        </w:rPr>
+        <w:commentReference w:id="1"/>
       </w:r>
     </w:p>
     <w:sectPr>
@@ -656,6 +664,90 @@
     </w:sectPr>
   </w:body>
 </w:document>
+</file>
+
+<file path=word/comments.xml><?xml version="1.0" encoding="utf-8"?>
+<w:comments xmlns:wpc="http://schemas.microsoft.com/office/word/2010/wordprocessingCanvas" xmlns:cx="http://schemas.microsoft.com/office/drawing/2014/chartex" xmlns:cx1="http://schemas.microsoft.com/office/drawing/2015/9/8/chartex" xmlns:cx2="http://schemas.microsoft.com/office/drawing/2015/10/21/chartex" xmlns:cx3="http://schemas.microsoft.com/office/drawing/2016/5/9/chartex" xmlns:cx4="http://schemas.microsoft.com/office/drawing/2016/5/10/chartex" xmlns:cx5="http://schemas.microsoft.com/office/drawing/2016/5/11/chartex" xmlns:cx6="http://schemas.microsoft.com/office/drawing/2016/5/12/chartex" xmlns:cx7="http://schemas.microsoft.com/office/drawing/2016/5/13/chartex" xmlns:cx8="http://schemas.microsoft.com/office/drawing/2016/5/14/chartex" xmlns:mc="http://schemas.openxmlformats.org/markup-compatibility/2006" xmlns:aink="http://schemas.microsoft.com/office/drawing/2016/ink" xmlns:am3d="http://schemas.microsoft.com/office/drawing/2017/model3d" xmlns:o="urn:schemas-microsoft-com:office:office" xmlns:oel="http://schemas.microsoft.com/office/2019/extlst" xmlns:r="http://schemas.openxmlformats.org/officeDocument/2006/relationships" xmlns:m="http://schemas.openxmlformats.org/officeDocument/2006/math" xmlns:v="urn:schemas-microsoft-com:vml" xmlns:wp14="http://schemas.microsoft.com/office/word/2010/wordprocessingDrawing" xmlns:wp="http://schemas.openxmlformats.org/drawingml/2006/wordprocessingDrawing" xmlns:w10="urn:schemas-microsoft-com:office:word" xmlns:w="http://schemas.openxmlformats.org/wordprocessingml/2006/main" xmlns:w14="http://schemas.microsoft.com/office/word/2010/wordml" xmlns:w15="http://schemas.microsoft.com/office/word/2012/wordml" xmlns:w16cex="http://schemas.microsoft.com/office/word/2018/wordml/cex" xmlns:w16cid="http://schemas.microsoft.com/office/word/2016/wordml/cid" xmlns:w16="http://schemas.microsoft.com/office/word/2018/wordml" xmlns:w16sdtdh="http://schemas.microsoft.com/office/word/2020/wordml/sdtdatahash" xmlns:w16se="http://schemas.microsoft.com/office/word/2015/wordml/symex" xmlns:wpg="http://schemas.microsoft.com/office/word/2010/wordprocessingGroup" xmlns:wpi="http://schemas.microsoft.com/office/word/2010/wordprocessingInk" xmlns:wne="http://schemas.microsoft.com/office/word/2006/wordml" xmlns:wps="http://schemas.microsoft.com/office/word/2010/wordprocessingShape" mc:Ignorable="w14 w15 w16se w16cid w16 w16cex w16sdtdh wp14">
+  <w:comment w:id="0" w:author="Ms. T Engelbrecht" w:date="2024-03-05T12:09:00Z" w:initials="TE">
+    <w:p>
+      <w:r>
+        <w:rPr>
+          <w:rStyle w:val="CommentReference"/>
+        </w:rPr>
+        <w:annotationRef/>
+      </w:r>
+      <w:r>
+        <w:rPr>
+          <w:color w:val="000000"/>
+          <w:sz w:val="20"/>
+          <w:szCs w:val="20"/>
+        </w:rPr>
+        <w:t xml:space="preserve">Explain a bit more in-depth what could be filtered and how it works, maybe give a real life example, maybe mention that they might want to set a very structured addendum as a business man, but a student might want to travel, explore and go on adventures and families might want more free time to rest. </w:t>
+      </w:r>
+    </w:p>
+  </w:comment>
+  <w:comment w:id="2" w:author="Ms. T Engelbrecht" w:date="2024-03-05T12:17:00Z" w:initials="TE">
+    <w:p>
+      <w:r>
+        <w:rPr>
+          <w:rStyle w:val="CommentReference"/>
+        </w:rPr>
+        <w:annotationRef/>
+      </w:r>
+      <w:r>
+        <w:rPr>
+          <w:color w:val="000000"/>
+          <w:sz w:val="20"/>
+          <w:szCs w:val="20"/>
+        </w:rPr>
+        <w:t>Also maybe please separate the paragraphs into bulleted smaller paragraphs to make marking easier, clearly showing the two different aspects, the identification of the problem and then why they would use it and how other applications don’t work.</w:t>
+      </w:r>
+    </w:p>
+  </w:comment>
+  <w:comment w:id="1" w:author="Ms. T Engelbrecht" w:date="2024-03-05T12:14:00Z" w:initials="TE">
+    <w:p>
+      <w:r>
+        <w:rPr>
+          <w:rStyle w:val="CommentReference"/>
+        </w:rPr>
+        <w:annotationRef/>
+      </w:r>
+      <w:r>
+        <w:rPr>
+          <w:color w:val="000000"/>
+          <w:sz w:val="20"/>
+          <w:szCs w:val="20"/>
+        </w:rPr>
+        <w:t xml:space="preserve">Add the problem of maybe having a simplistic design because many travel platforms are too overwhelming and give or ask too much information that leaves users feeling nervous about all the decisions. We want to create a simplistic program with a clear timeline from start to finish to guide a user thought the decisions of the trip. </w:t>
+      </w:r>
+    </w:p>
+    <w:p/>
+  </w:comment>
+</w:comments>
+</file>
+
+<file path=word/commentsExtended.xml><?xml version="1.0" encoding="utf-8"?>
+<w15:commentsEx xmlns:wpc="http://schemas.microsoft.com/office/word/2010/wordprocessingCanvas" xmlns:cx="http://schemas.microsoft.com/office/drawing/2014/chartex" xmlns:cx1="http://schemas.microsoft.com/office/drawing/2015/9/8/chartex" xmlns:cx2="http://schemas.microsoft.com/office/drawing/2015/10/21/chartex" xmlns:cx3="http://schemas.microsoft.com/office/drawing/2016/5/9/chartex" xmlns:cx4="http://schemas.microsoft.com/office/drawing/2016/5/10/chartex" xmlns:cx5="http://schemas.microsoft.com/office/drawing/2016/5/11/chartex" xmlns:cx6="http://schemas.microsoft.com/office/drawing/2016/5/12/chartex" xmlns:cx7="http://schemas.microsoft.com/office/drawing/2016/5/13/chartex" xmlns:cx8="http://schemas.microsoft.com/office/drawing/2016/5/14/chartex" xmlns:mc="http://schemas.openxmlformats.org/markup-compatibility/2006" xmlns:aink="http://schemas.microsoft.com/office/drawing/2016/ink" xmlns:am3d="http://schemas.microsoft.com/office/drawing/2017/model3d" xmlns:o="urn:schemas-microsoft-com:office:office" xmlns:oel="http://schemas.microsoft.com/office/2019/extlst" xmlns:r="http://schemas.openxmlformats.org/officeDocument/2006/relationships" xmlns:m="http://schemas.openxmlformats.org/officeDocument/2006/math" xmlns:v="urn:schemas-microsoft-com:vml" xmlns:wp14="http://schemas.microsoft.com/office/word/2010/wordprocessingDrawing" xmlns:wp="http://schemas.openxmlformats.org/drawingml/2006/wordprocessingDrawing" xmlns:w10="urn:schemas-microsoft-com:office:word" xmlns:w="http://schemas.openxmlformats.org/wordprocessingml/2006/main" xmlns:w14="http://schemas.microsoft.com/office/word/2010/wordml" xmlns:w15="http://schemas.microsoft.com/office/word/2012/wordml" xmlns:w16cex="http://schemas.microsoft.com/office/word/2018/wordml/cex" xmlns:w16cid="http://schemas.microsoft.com/office/word/2016/wordml/cid" xmlns:w16="http://schemas.microsoft.com/office/word/2018/wordml" xmlns:w16sdtdh="http://schemas.microsoft.com/office/word/2020/wordml/sdtdatahash" xmlns:w16se="http://schemas.microsoft.com/office/word/2015/wordml/symex" xmlns:wpg="http://schemas.microsoft.com/office/word/2010/wordprocessingGroup" xmlns:wpi="http://schemas.microsoft.com/office/word/2010/wordprocessingInk" xmlns:wne="http://schemas.microsoft.com/office/word/2006/wordml" xmlns:wps="http://schemas.microsoft.com/office/word/2010/wordprocessingShape" mc:Ignorable="w14 w15 w16se w16cid w16 w16cex w16sdtdh wp14">
+  <w15:commentEx w15:paraId="4161026E" w15:done="0"/>
+  <w15:commentEx w15:paraId="489EFA41" w15:done="0"/>
+  <w15:commentEx w15:paraId="2392D21D" w15:done="0"/>
+</w15:commentsEx>
+</file>
+
+<file path=word/commentsExtensible.xml><?xml version="1.0" encoding="utf-8"?>
+<w16cex:commentsExtensible xmlns:wpc="http://schemas.microsoft.com/office/word/2010/wordprocessingCanvas" xmlns:cx="http://schemas.microsoft.com/office/drawing/2014/chartex" xmlns:cx1="http://schemas.microsoft.com/office/drawing/2015/9/8/chartex" xmlns:cx2="http://schemas.microsoft.com/office/drawing/2015/10/21/chartex" xmlns:cx3="http://schemas.microsoft.com/office/drawing/2016/5/9/chartex" xmlns:cx4="http://schemas.microsoft.com/office/drawing/2016/5/10/chartex" xmlns:cx5="http://schemas.microsoft.com/office/drawing/2016/5/11/chartex" xmlns:cx6="http://schemas.microsoft.com/office/drawing/2016/5/12/chartex" xmlns:cx7="http://schemas.microsoft.com/office/drawing/2016/5/13/chartex" xmlns:cx8="http://schemas.microsoft.com/office/drawing/2016/5/14/chartex" xmlns:cr="http://schemas.microsoft.com/office/comments/2020/reactions" xmlns:mc="http://schemas.openxmlformats.org/markup-compatibility/2006" xmlns:aink="http://schemas.microsoft.com/office/drawing/2016/ink" xmlns:am3d="http://schemas.microsoft.com/office/drawing/2017/model3d" xmlns:o="urn:schemas-microsoft-com:office:office" xmlns:oel="http://schemas.microsoft.com/office/2019/extlst" xmlns:r="http://schemas.openxmlformats.org/officeDocument/2006/relationships" xmlns:m="http://schemas.openxmlformats.org/officeDocument/2006/math" xmlns:v="urn:schemas-microsoft-com:vml" xmlns:wp14="http://schemas.microsoft.com/office/word/2010/wordprocessingDrawing" xmlns:wp="http://schemas.openxmlformats.org/drawingml/2006/wordprocessingDrawing" xmlns:w10="urn:schemas-microsoft-com:office:word" xmlns:w="http://schemas.openxmlformats.org/wordprocessingml/2006/main" xmlns:w14="http://schemas.microsoft.com/office/word/2010/wordml" xmlns:w15="http://schemas.microsoft.com/office/word/2012/wordml" xmlns:w16cex="http://schemas.microsoft.com/office/word/2018/wordml/cex" xmlns:w16cid="http://schemas.microsoft.com/office/word/2016/wordml/cid" xmlns:w16="http://schemas.microsoft.com/office/word/2018/wordml" xmlns:w16sdtdh="http://schemas.microsoft.com/office/word/2020/wordml/sdtdatahash" xmlns:w16se="http://schemas.microsoft.com/office/word/2015/wordml/symex" xmlns:wpg="http://schemas.microsoft.com/office/word/2010/wordprocessingGroup" xmlns:wpi="http://schemas.microsoft.com/office/word/2010/wordprocessingInk" xmlns:wne="http://schemas.microsoft.com/office/word/2006/wordml" xmlns:wps="http://schemas.microsoft.com/office/word/2010/wordprocessingShape" mc:Ignorable="w14 w15 w16se w16cid w16 w16cex w16sdtdh cr wp14">
+  <w16cex:commentExtensible w16cex:durableId="3D0E627F" w16cex:dateUtc="2024-03-05T10:09:00Z"/>
+  <w16cex:commentExtensible w16cex:durableId="5CD7EE0E" w16cex:dateUtc="2024-03-05T10:17:00Z"/>
+  <w16cex:commentExtensible w16cex:durableId="5BC847AC" w16cex:dateUtc="2024-03-05T10:14:00Z"/>
+</w16cex:commentsExtensible>
+</file>
+
+<file path=word/commentsIds.xml><?xml version="1.0" encoding="utf-8"?>
+<w16cid:commentsIds xmlns:wpc="http://schemas.microsoft.com/office/word/2010/wordprocessingCanvas" xmlns:cx="http://schemas.microsoft.com/office/drawing/2014/chartex" xmlns:cx1="http://schemas.microsoft.com/office/drawing/2015/9/8/chartex" xmlns:cx2="http://schemas.microsoft.com/office/drawing/2015/10/21/chartex" xmlns:cx3="http://schemas.microsoft.com/office/drawing/2016/5/9/chartex" xmlns:cx4="http://schemas.microsoft.com/office/drawing/2016/5/10/chartex" xmlns:cx5="http://schemas.microsoft.com/office/drawing/2016/5/11/chartex" xmlns:cx6="http://schemas.microsoft.com/office/drawing/2016/5/12/chartex" xmlns:cx7="http://schemas.microsoft.com/office/drawing/2016/5/13/chartex" xmlns:cx8="http://schemas.microsoft.com/office/drawing/2016/5/14/chartex" xmlns:mc="http://schemas.openxmlformats.org/markup-compatibility/2006" xmlns:aink="http://schemas.microsoft.com/office/drawing/2016/ink" xmlns:am3d="http://schemas.microsoft.com/office/drawing/2017/model3d" xmlns:o="urn:schemas-microsoft-com:office:office" xmlns:oel="http://schemas.microsoft.com/office/2019/extlst" xmlns:r="http://schemas.openxmlformats.org/officeDocument/2006/relationships" xmlns:m="http://schemas.openxmlformats.org/officeDocument/2006/math" xmlns:v="urn:schemas-microsoft-com:vml" xmlns:wp14="http://schemas.microsoft.com/office/word/2010/wordprocessingDrawing" xmlns:wp="http://schemas.openxmlformats.org/drawingml/2006/wordprocessingDrawing" xmlns:w10="urn:schemas-microsoft-com:office:word" xmlns:w="http://schemas.openxmlformats.org/wordprocessingml/2006/main" xmlns:w14="http://schemas.microsoft.com/office/word/2010/wordml" xmlns:w15="http://schemas.microsoft.com/office/word/2012/wordml" xmlns:w16cex="http://schemas.microsoft.com/office/word/2018/wordml/cex" xmlns:w16cid="http://schemas.microsoft.com/office/word/2016/wordml/cid" xmlns:w16="http://schemas.microsoft.com/office/word/2018/wordml" xmlns:w16sdtdh="http://schemas.microsoft.com/office/word/2020/wordml/sdtdatahash" xmlns:w16se="http://schemas.microsoft.com/office/word/2015/wordml/symex" xmlns:wpg="http://schemas.microsoft.com/office/word/2010/wordprocessingGroup" xmlns:wpi="http://schemas.microsoft.com/office/word/2010/wordprocessingInk" xmlns:wne="http://schemas.microsoft.com/office/word/2006/wordml" xmlns:wps="http://schemas.microsoft.com/office/word/2010/wordprocessingShape" mc:Ignorable="w14 w15 w16se w16cid w16 w16cex w16sdtdh wp14">
+  <w16cid:commentId w16cid:paraId="4161026E" w16cid:durableId="3D0E627F"/>
+  <w16cid:commentId w16cid:paraId="489EFA41" w16cid:durableId="5CD7EE0E"/>
+  <w16cid:commentId w16cid:paraId="2392D21D" w16cid:durableId="5BC847AC"/>
+</w16cid:commentsIds>
 </file>
 
 <file path=word/numbering.xml><?xml version="1.0" encoding="utf-8"?>
@@ -777,6 +869,14 @@
     <w:abstractNumId w:val="0"/>
   </w:num>
 </w:numbering>
+</file>
+
+<file path=word/people.xml><?xml version="1.0" encoding="utf-8"?>
+<w15:people xmlns:wpc="http://schemas.microsoft.com/office/word/2010/wordprocessingCanvas" xmlns:cx="http://schemas.microsoft.com/office/drawing/2014/chartex" xmlns:cx1="http://schemas.microsoft.com/office/drawing/2015/9/8/chartex" xmlns:cx2="http://schemas.microsoft.com/office/drawing/2015/10/21/chartex" xmlns:cx3="http://schemas.microsoft.com/office/drawing/2016/5/9/chartex" xmlns:cx4="http://schemas.microsoft.com/office/drawing/2016/5/10/chartex" xmlns:cx5="http://schemas.microsoft.com/office/drawing/2016/5/11/chartex" xmlns:cx6="http://schemas.microsoft.com/office/drawing/2016/5/12/chartex" xmlns:cx7="http://schemas.microsoft.com/office/drawing/2016/5/13/chartex" xmlns:cx8="http://schemas.microsoft.com/office/drawing/2016/5/14/chartex" xmlns:mc="http://schemas.openxmlformats.org/markup-compatibility/2006" xmlns:aink="http://schemas.microsoft.com/office/drawing/2016/ink" xmlns:am3d="http://schemas.microsoft.com/office/drawing/2017/model3d" xmlns:o="urn:schemas-microsoft-com:office:office" xmlns:oel="http://schemas.microsoft.com/office/2019/extlst" xmlns:r="http://schemas.openxmlformats.org/officeDocument/2006/relationships" xmlns:m="http://schemas.openxmlformats.org/officeDocument/2006/math" xmlns:v="urn:schemas-microsoft-com:vml" xmlns:wp14="http://schemas.microsoft.com/office/word/2010/wordprocessingDrawing" xmlns:wp="http://schemas.openxmlformats.org/drawingml/2006/wordprocessingDrawing" xmlns:w10="urn:schemas-microsoft-com:office:word" xmlns:w="http://schemas.openxmlformats.org/wordprocessingml/2006/main" xmlns:w14="http://schemas.microsoft.com/office/word/2010/wordml" xmlns:w15="http://schemas.microsoft.com/office/word/2012/wordml" xmlns:w16cex="http://schemas.microsoft.com/office/word/2018/wordml/cex" xmlns:w16cid="http://schemas.microsoft.com/office/word/2016/wordml/cid" xmlns:w16="http://schemas.microsoft.com/office/word/2018/wordml" xmlns:w16sdtdh="http://schemas.microsoft.com/office/word/2020/wordml/sdtdatahash" xmlns:w16se="http://schemas.microsoft.com/office/word/2015/wordml/symex" xmlns:wpg="http://schemas.microsoft.com/office/word/2010/wordprocessingGroup" xmlns:wpi="http://schemas.microsoft.com/office/word/2010/wordprocessingInk" xmlns:wne="http://schemas.microsoft.com/office/word/2006/wordml" xmlns:wps="http://schemas.microsoft.com/office/word/2010/wordprocessingShape" mc:Ignorable="w14 w15 w16se w16cid w16 w16cex w16sdtdh wp14">
+  <w15:person w15:author="Ms. T Engelbrecht">
+    <w15:presenceInfo w15:providerId="AD" w15:userId="S::u22633601@up.ac.za::41b55b74-1c54-4237-93cf-8c5440786d0a"/>
+  </w15:person>
+</w15:people>
 </file>
 
 <file path=word/styles.xml><?xml version="1.0" encoding="utf-8"?>
@@ -1713,6 +1813,74 @@
       <w14:ligatures w14:val="none"/>
     </w:rPr>
   </w:style>
+  <w:style w:type="character" w:styleId="CommentReference">
+    <w:name w:val="annotation reference"/>
+    <w:basedOn w:val="DefaultParagraphFont"/>
+    <w:uiPriority w:val="99"/>
+    <w:semiHidden/>
+    <w:unhideWhenUsed/>
+    <w:rsid w:val="000D75A6"/>
+    <w:rPr>
+      <w:sz w:val="16"/>
+      <w:szCs w:val="16"/>
+    </w:rPr>
+  </w:style>
+  <w:style w:type="paragraph" w:styleId="CommentText">
+    <w:name w:val="annotation text"/>
+    <w:basedOn w:val="Normal"/>
+    <w:link w:val="CommentTextChar"/>
+    <w:uiPriority w:val="99"/>
+    <w:semiHidden/>
+    <w:unhideWhenUsed/>
+    <w:rsid w:val="000D75A6"/>
+    <w:pPr>
+      <w:spacing w:line="240" w:lineRule="auto"/>
+    </w:pPr>
+    <w:rPr>
+      <w:sz w:val="20"/>
+      <w:szCs w:val="20"/>
+    </w:rPr>
+  </w:style>
+  <w:style w:type="character" w:customStyle="1" w:styleId="CommentTextChar">
+    <w:name w:val="Comment Text Char"/>
+    <w:basedOn w:val="DefaultParagraphFont"/>
+    <w:link w:val="CommentText"/>
+    <w:uiPriority w:val="99"/>
+    <w:semiHidden/>
+    <w:rsid w:val="000D75A6"/>
+    <w:rPr>
+      <w:sz w:val="20"/>
+      <w:szCs w:val="20"/>
+    </w:rPr>
+  </w:style>
+  <w:style w:type="paragraph" w:styleId="CommentSubject">
+    <w:name w:val="annotation subject"/>
+    <w:basedOn w:val="CommentText"/>
+    <w:next w:val="CommentText"/>
+    <w:link w:val="CommentSubjectChar"/>
+    <w:uiPriority w:val="99"/>
+    <w:semiHidden/>
+    <w:unhideWhenUsed/>
+    <w:rsid w:val="000D75A6"/>
+    <w:rPr>
+      <w:b/>
+      <w:bCs/>
+    </w:rPr>
+  </w:style>
+  <w:style w:type="character" w:customStyle="1" w:styleId="CommentSubjectChar">
+    <w:name w:val="Comment Subject Char"/>
+    <w:basedOn w:val="CommentTextChar"/>
+    <w:link w:val="CommentSubject"/>
+    <w:uiPriority w:val="99"/>
+    <w:semiHidden/>
+    <w:rsid w:val="000D75A6"/>
+    <w:rPr>
+      <w:b/>
+      <w:bCs/>
+      <w:sz w:val="20"/>
+      <w:szCs w:val="20"/>
+    </w:rPr>
+  </w:style>
 </w:styles>
 </file>
 

</xml_diff>